<commit_message>
Example client profile data
</commit_message>
<xml_diff>
--- a/data/profile.docx
+++ b/data/profile.docx
@@ -161,7 +161,7 @@
                 <w:szCs w:val="16"/>
                 <w:lang w:val="en-US"/>
               </w:rPr>
-              <w:t>Terpstra</w:t>
+              <w:t>Morretti</w:t>
             </w:r>
             <w:proofErr w:type="spellStart"/>
             <w:r>
@@ -264,7 +264,7 @@
                 <w:szCs w:val="16"/>
                 <w:lang w:val="en-US"/>
               </w:rPr>
-              <w:t>Charlotte</w:t>
+              <w:t>Luca</w:t>
             </w:r>
             <w:proofErr w:type="spellStart"/>
             <w:r>
@@ -392,7 +392,7 @@
                 <w:szCs w:val="16"/>
                 <w:lang w:val="en-US"/>
               </w:rPr>
-              <w:t>Blijde-In 40, 4473 63 Apeldoorn</w:t>
+              <w:t>Galleria Vittorio Emanuele II 57, 94327 Reggio Calabria</w:t>
             </w:r>
           </w:p>
         </w:tc>
@@ -485,7 +485,7 @@
                 <w:szCs w:val="16"/>
                 <w:lang w:val="en-US"/>
               </w:rPr>
-              <w:t>Netherlands</w:t>
+              <w:t>Italy</w:t>
             </w:r>
             <w:proofErr w:type="spellStart"/>
             <w:r>
@@ -594,7 +594,7 @@
                 <w:szCs w:val="16"/>
                 <w:lang w:val="en-US"/>
               </w:rPr>
-              <w:t>1995-10-28</w:t>
+              <w:t>1975-04-06</w:t>
             </w:r>
             <w:proofErr w:type="spellStart"/>
             <w:r>
@@ -703,7 +703,7 @@
                 <w:szCs w:val="16"/>
                 <w:lang w:val="en-US"/>
               </w:rPr>
-              <w:t>Dutch</w:t>
+              <w:t>Italian</w:t>
             </w:r>
           </w:p>
         </w:tc>
@@ -791,7 +791,7 @@
                 <w:szCs w:val="16"/>
                 <w:lang w:val="en-US"/>
               </w:rPr>
-              <w:t>XK8106150</w:t>
+              <w:t>WR4329993</w:t>
             </w:r>
             <w:proofErr w:type="spellStart"/>
             <w:r>
@@ -1019,7 +1019,7 @@
                 <w:szCs w:val="16"/>
                 <w:lang w:val="en-US"/>
               </w:rPr>
-              <w:t>2016-11-10</w:t>
+              <w:t>2023-10-24</w:t>
             </w:r>
             <w:proofErr w:type="spellStart"/>
             <w:r>
@@ -1133,7 +1133,7 @@
                 <w:szCs w:val="16"/>
                 <w:lang w:val="en-US"/>
               </w:rPr>
-              <w:t>2026-11-09</w:t>
+              <w:t>2033-10-23</w:t>
             </w:r>
             <w:proofErr w:type="spellStart"/>
             <w:r>
@@ -1248,10 +1248,10 @@
                 <w:szCs w:val="16"/>
                 <w:lang w:val="en-US"/>
               </w:rPr>
-              <w:t>☒ Female</w:t>
+              <w:t>☐ Female</w:t>
               <w:tab/>
               <w:tab/>
-              <w:t>☐ Male</w:t>
+              <w:t>☒ Male</w:t>
             </w:r>
             <w:r>
               <w:rPr>
@@ -1482,7 +1482,7 @@
               </w:rPr>
               <w:t>Telephone</w:t>
               <w:tab/>
-              <w:t>06 45709443</w:t>
+              <w:t>363 9193391</w:t>
               <w:tab/>
             </w:r>
             <w:r>
@@ -1655,7 +1655,7 @@
               </w:rPr>
               <w:t>E-Mail</w:t>
               <w:tab/>
-              <w:t>charlotte.terpstra@casema.nl</w:t>
+              <w:t>luca.moretti@tiscali.it</w:t>
               <w:tab/>
               <w:tab/>
               <w:tab/>
@@ -2090,9 +2090,9 @@
               <w:tab/>
               <w:t>☐ Married</w:t>
               <w:tab/>
-              <w:t>☒ Single</w:t>
+              <w:t>☐ Single</w:t>
               <w:tab/>
-              <w:t>☐ Widowed</w:t>
+              <w:t>☒ Widowed</w:t>
             </w:r>
             <w:r>
               <w:rPr>
@@ -2393,7 +2393,7 @@
                 <w:szCs w:val="16"/>
                 <w:lang w:val="en-US"/>
               </w:rPr>
-              <w:t>Utrecht University (2019)</w:t>
+              <w:t>University of Rome La Sapienza (1998)</w:t>
             </w:r>
             <w:proofErr w:type="spellStart"/>
             <w:r>
@@ -2648,7 +2648,7 @@
               </w:rPr>
               <w:t>☒  Employee</w:t>
               <w:tab/>
-              <w:t>Since 2021</w:t>
+              <w:t>Since 2007</w:t>
             </w:r>
             <w:proofErr w:type="spellStart"/>
             <w:r>
@@ -2806,7 +2806,7 @@
                 <w:lang w:val="en-US"/>
               </w:rPr>
               <w:tab/>
-              <w:t>Name Employer Galapagos N.V.</w:t>
+              <w:t>Name Employer Banca Mediolanum S.p.A.</w:t>
             </w:r>
             <w:r>
               <w:rPr>
@@ -2946,7 +2946,7 @@
                 <w:lang w:val="en-US"/>
               </w:rPr>
               <w:tab/>
-              <w:t>Position Research Scientist (43000 EUR p.A.)</w:t>
+              <w:t>Position Wealth Manager (286000 EUR p.A.)</w:t>
             </w:r>
             <w:r>
               <w:rPr>
@@ -7775,9 +7775,9 @@
               </w:rPr>
               <w:t xml:space="preserve">☐ &lt; EUR 1.5m </w:t>
               <w:tab/>
-              <w:t xml:space="preserve">☒ EUR 1.5m-5m </w:t>
+              <w:t xml:space="preserve">☐ EUR 1.5m-5m </w:t>
               <w:tab/>
-              <w:t>☐ EUR 5m-10m</w:t>
+              <w:t>☒ EUR 5m-10m</w:t>
               <w:br/>
               <w:t>☐ EUR 10m.-20m</w:t>
               <w:tab/>
@@ -8836,7 +8836,7 @@
                 <w:szCs w:val="16"/>
                 <w:lang w:val="en-US"/>
               </w:rPr>
-              <w:t>grandfather,2017,Neurosurgeon</w:t>
+              <w:t>grandfather,2011,Oil and Gas Executive</w:t>
             </w:r>
           </w:p>
         </w:tc>
@@ -9394,7 +9394,7 @@
               <w:tab/>
               <w:t>EUR</w:t>
               <w:tab/>
-              <w:t>30000</w:t>
+              <w:t>480000</w:t>
             </w:r>
             <w:proofErr w:type="spellStart"/>
             <w:r>
@@ -10721,43 +10721,47 @@
                 <w:szCs w:val="16"/>
                 <w:lang w:val="en-US"/>
               </w:rPr>
-              <w:t>☒ &lt; EUR 250,000</w:t>
+              <w:t>☐</w:t>
+            </w:r>
+            <w:r>
+              <w:rPr>
+                <w:sz w:val="16"/>
+                <w:szCs w:val="16"/>
+                <w:lang w:val="en-US"/>
+              </w:rPr>
+              <w:t xml:space="preserve"> </w:t>
+            </w:r>
+            <w:r>
+              <w:rPr>
+                <w:sz w:val="16"/>
+                <w:szCs w:val="16"/>
+                <w:lang w:val="en-US"/>
+              </w:rPr>
+              <w:t xml:space="preserve">&lt; </w:t>
+            </w:r>
+            <w:r>
+              <w:rPr>
+                <w:sz w:val="16"/>
+                <w:szCs w:val="16"/>
+                <w:lang w:val="en-US"/>
+              </w:rPr>
+              <w:t>EUR</w:t>
+            </w:r>
+            <w:r>
+              <w:rPr>
+                <w:sz w:val="16"/>
+                <w:szCs w:val="16"/>
+                <w:lang w:val="en-US"/>
+              </w:rPr>
+              <w:t xml:space="preserve"> 250,000</w:t>
+            </w:r>
+            <w:r>
+              <w:rPr>
+                <w:sz w:val="16"/>
+                <w:szCs w:val="16"/>
+                <w:lang w:val="en-US"/>
+              </w:rPr>
               <w:tab/>
-            </w:r>
-            <w:r>
-              <w:rPr>
-                <w:sz w:val="16"/>
-                <w:szCs w:val="16"/>
-                <w:lang w:val="en-US"/>
-              </w:rPr>
-            </w:r>
-            <w:r>
-              <w:rPr>
-                <w:sz w:val="16"/>
-                <w:szCs w:val="16"/>
-                <w:lang w:val="en-US"/>
-              </w:rPr>
-            </w:r>
-            <w:r>
-              <w:rPr>
-                <w:sz w:val="16"/>
-                <w:szCs w:val="16"/>
-                <w:lang w:val="en-US"/>
-              </w:rPr>
-            </w:r>
-            <w:r>
-              <w:rPr>
-                <w:sz w:val="16"/>
-                <w:szCs w:val="16"/>
-                <w:lang w:val="en-US"/>
-              </w:rPr>
-            </w:r>
-            <w:r>
-              <w:rPr>
-                <w:sz w:val="16"/>
-                <w:szCs w:val="16"/>
-                <w:lang w:val="en-US"/>
-              </w:rPr>
             </w:r>
           </w:p>
           <w:p>
@@ -10780,39 +10784,35 @@
                 <w:szCs w:val="16"/>
                 <w:lang w:val="en-US"/>
               </w:rPr>
-              <w:t>☐</w:t>
-            </w:r>
-            <w:r>
-              <w:rPr>
-                <w:sz w:val="16"/>
-                <w:szCs w:val="16"/>
-                <w:lang w:val="en-US"/>
-              </w:rPr>
-              <w:t xml:space="preserve"> </w:t>
-            </w:r>
-            <w:r>
-              <w:rPr>
-                <w:sz w:val="16"/>
-                <w:szCs w:val="16"/>
-                <w:lang w:val="en-US"/>
-              </w:rPr>
-              <w:t>EUR</w:t>
-            </w:r>
-            <w:r>
-              <w:rPr>
-                <w:sz w:val="16"/>
-                <w:szCs w:val="16"/>
-                <w:lang w:val="en-US"/>
-              </w:rPr>
-              <w:t xml:space="preserve"> </w:t>
-            </w:r>
-            <w:r>
-              <w:rPr>
-                <w:sz w:val="16"/>
-                <w:szCs w:val="16"/>
-                <w:lang w:val="en-US"/>
-              </w:rPr>
-              <w:t>250,000 - 500,000</w:t>
+              <w:t>☒ EUR 250,000 - 500,000</w:t>
+            </w:r>
+            <w:r>
+              <w:rPr>
+                <w:sz w:val="16"/>
+                <w:szCs w:val="16"/>
+                <w:lang w:val="en-US"/>
+              </w:rPr>
+            </w:r>
+            <w:r>
+              <w:rPr>
+                <w:sz w:val="16"/>
+                <w:szCs w:val="16"/>
+                <w:lang w:val="en-US"/>
+              </w:rPr>
+            </w:r>
+            <w:r>
+              <w:rPr>
+                <w:sz w:val="16"/>
+                <w:szCs w:val="16"/>
+                <w:lang w:val="en-US"/>
+              </w:rPr>
+            </w:r>
+            <w:r>
+              <w:rPr>
+                <w:sz w:val="16"/>
+                <w:szCs w:val="16"/>
+                <w:lang w:val="en-US"/>
+              </w:rPr>
             </w:r>
           </w:p>
           <w:p>
@@ -11144,7 +11144,7 @@
                 <w:szCs w:val="16"/>
                 <w:lang w:val="en-US"/>
               </w:rPr>
-              <w:t>Netherlands</w:t>
+              <w:t>Italy</w:t>
             </w:r>
             <w:proofErr w:type="spellStart"/>
             <w:r>
@@ -11586,9 +11586,9 @@
                 <w:szCs w:val="16"/>
                 <w:lang w:val="en-US"/>
               </w:rPr>
-              <w:t>☐ Low</w:t>
+              <w:t>☒ Low</w:t>
               <w:tab/>
-              <w:t>☐ Moderate  ☒ Considerable ☐ High</w:t>
+              <w:t>☐ Moderate  ☐ Considerable ☐ High</w:t>
             </w:r>
             <w:r>
               <w:rPr>
@@ -11969,9 +11969,9 @@
                 <w:szCs w:val="16"/>
                 <w:lang w:val="en-US"/>
               </w:rPr>
-              <w:t>☐ Short</w:t>
+              <w:t>☒ Short</w:t>
               <w:tab/>
-              <w:t>☒ Medium  ☐ Long-Term</w:t>
+              <w:t>☐ Medium  ☐ Long-Term</w:t>
             </w:r>
             <w:r>
               <w:rPr>
@@ -12260,7 +12260,7 @@
                 <w:sz w:val="16"/>
                 <w:szCs w:val="16"/>
               </w:rPr>
-              <w:t>Netherlands</w:t>
+              <w:t>Italy</w:t>
             </w:r>
             <w:proofErr w:type="spellStart"/>
             <w:r>
@@ -12475,7 +12475,7 @@
                 <w:szCs w:val="16"/>
                 <w:lang w:val="en-US"/>
               </w:rPr>
-              <w:t>1660000</w:t>
+              <w:t>7290000</w:t>
             </w:r>
             <w:proofErr w:type="spellStart"/>
             <w:r>
@@ -12581,7 +12581,7 @@
                 <w:szCs w:val="16"/>
                 <w:lang w:val="en-US"/>
               </w:rPr>
-              <w:t>1145400</w:t>
+              <w:t>4374000</w:t>
             </w:r>
             <w:proofErr w:type="spellStart"/>
             <w:r>

</xml_diff>

<commit_message>
ADDED GOOD API GOES TO 9 ROUNDS DO NOT CHANGEEEEEE
</commit_message>
<xml_diff>
--- a/data/profile.docx
+++ b/data/profile.docx
@@ -161,7 +161,7 @@
                 <w:szCs w:val="16"/>
                 <w:lang w:val="en-US"/>
               </w:rPr>
-              <w:t>Černý</w:t>
+              <w:t>Scholz</w:t>
             </w:r>
             <w:proofErr w:type="spellStart"/>
             <w:r>
@@ -264,7 +264,7 @@
                 <w:szCs w:val="16"/>
                 <w:lang w:val="en-US"/>
               </w:rPr>
-              <w:t>Marek</w:t>
+              <w:t>Maximilian Matteo</w:t>
             </w:r>
             <w:proofErr w:type="spellStart"/>
             <w:r>
@@ -392,7 +392,7 @@
                 <w:szCs w:val="16"/>
                 <w:lang w:val="en-US"/>
               </w:rPr>
-              <w:t>Bělehradská 44, 616 36 Pardubice</w:t>
+              <w:t>Herrenstraße 60, 90469 Bochum</w:t>
             </w:r>
           </w:p>
         </w:tc>
@@ -485,7 +485,7 @@
                 <w:szCs w:val="16"/>
                 <w:lang w:val="en-US"/>
               </w:rPr>
-              <w:t>Czech Republic</w:t>
+              <w:t>Germany</w:t>
             </w:r>
             <w:proofErr w:type="spellStart"/>
             <w:r>
@@ -594,7 +594,7 @@
                 <w:szCs w:val="16"/>
                 <w:lang w:val="en-US"/>
               </w:rPr>
-              <w:t>2003-01-31</w:t>
+              <w:t>1989-03-27</w:t>
             </w:r>
             <w:proofErr w:type="spellStart"/>
             <w:r>
@@ -703,7 +703,7 @@
                 <w:szCs w:val="16"/>
                 <w:lang w:val="en-US"/>
               </w:rPr>
-              <w:t>Czech</w:t>
+              <w:t>German</w:t>
             </w:r>
           </w:p>
         </w:tc>
@@ -791,7 +791,7 @@
                 <w:szCs w:val="16"/>
                 <w:lang w:val="en-US"/>
               </w:rPr>
-              <w:t>XJ9891165</w:t>
+              <w:t>BC8496721</w:t>
             </w:r>
             <w:proofErr w:type="spellStart"/>
             <w:r>
@@ -1019,7 +1019,7 @@
                 <w:szCs w:val="16"/>
                 <w:lang w:val="en-US"/>
               </w:rPr>
-              <w:t>2018-02-15</w:t>
+              <w:t>2021-07-30</w:t>
             </w:r>
             <w:proofErr w:type="spellStart"/>
             <w:r>
@@ -1133,7 +1133,7 @@
                 <w:szCs w:val="16"/>
                 <w:lang w:val="en-US"/>
               </w:rPr>
-              <w:t>2028-02-14</w:t>
+              <w:t>2031-07-29</w:t>
             </w:r>
             <w:proofErr w:type="spellStart"/>
             <w:r>
@@ -1482,7 +1482,7 @@
               </w:rPr>
               <w:t>Telephone</w:t>
               <w:tab/>
-              <w:t>847 637 112</w:t>
+              <w:t>+49 2582 511704</w:t>
               <w:tab/>
             </w:r>
             <w:r>
@@ -1655,7 +1655,7 @@
               </w:rPr>
               <w:t>E-Mail</w:t>
               <w:tab/>
-              <w:t>marek.cerny@icloud.com</w:t>
+              <w:t>maximilian.scholz@o2online.de</w:t>
               <w:tab/>
               <w:tab/>
               <w:tab/>
@@ -2088,9 +2088,9 @@
               </w:rPr>
               <w:t>☐ Divorced</w:t>
               <w:tab/>
-              <w:t>☐ Married</w:t>
+              <w:t>☒ Married</w:t>
               <w:tab/>
-              <w:t>☒ Single</w:t>
+              <w:t>☐ Single</w:t>
               <w:tab/>
               <w:t>☐ Widowed</w:t>
             </w:r>
@@ -2393,7 +2393,7 @@
                 <w:szCs w:val="16"/>
                 <w:lang w:val="en-US"/>
               </w:rPr>
-              <w:t>Technical University of Liberec (2025)</w:t>
+              <w:t>Weingarten University of Education (2012)</w:t>
             </w:r>
             <w:proofErr w:type="spellStart"/>
             <w:r>
@@ -2646,9 +2646,9 @@
                 <w:szCs w:val="16"/>
                 <w:lang w:val="en-US"/>
               </w:rPr>
-              <w:t>☐  Employee</w:t>
+              <w:t>☒  Employee</w:t>
               <w:tab/>
-              <w:t xml:space="preserve">Since </w:t>
+              <w:t>Since 2021</w:t>
             </w:r>
             <w:proofErr w:type="spellStart"/>
             <w:r>
@@ -2806,7 +2806,7 @@
                 <w:lang w:val="en-US"/>
               </w:rPr>
               <w:tab/>
-              <w:t xml:space="preserve">Name Employer </w:t>
+              <w:t>Name Employer Allianz SE</w:t>
             </w:r>
             <w:r>
               <w:rPr>
@@ -2946,7 +2946,7 @@
                 <w:lang w:val="en-US"/>
               </w:rPr>
               <w:tab/>
-              <w:t xml:space="preserve">Position </w:t>
+              <w:t>Position Hedge Fund Manager (86000 EUR p.A.)</w:t>
             </w:r>
             <w:r>
               <w:rPr>
@@ -3521,7 +3521,7 @@
                 <w:szCs w:val="16"/>
                 <w:lang w:val="en-US"/>
               </w:rPr>
-              <w:t>☒  Currently not employed</w:t>
+              <w:t>☐  Currently not employed</w:t>
               <w:tab/>
               <w:t xml:space="preserve">Since </w:t>
             </w:r>
@@ -8374,7 +8374,7 @@
                 <w:szCs w:val="16"/>
                 <w:lang w:val="en-US"/>
               </w:rPr>
-              <w:t>☐ Employment</w:t>
+              <w:t>☒ Employment</w:t>
             </w:r>
             <w:proofErr w:type="spellStart"/>
             <w:r>
@@ -8836,7 +8836,7 @@
                 <w:szCs w:val="16"/>
                 <w:lang w:val="en-US"/>
               </w:rPr>
-              <w:t>grandfather,2016,Corporate Lawyer</w:t>
+              <w:t>grandmother,2016,Real Estate Developer</w:t>
             </w:r>
           </w:p>
         </w:tc>
@@ -9299,11 +9299,11 @@
                 <w:sz w:val="16"/>
                 <w:szCs w:val="16"/>
               </w:rPr>
-              <w:t>☐  Real Estate</w:t>
+              <w:t>☒  Real Estate</w:t>
               <w:tab/>
               <w:t>EUR</w:t>
               <w:tab/>
-              <w:t>0</w:t>
+              <w:t>2680000</w:t>
             </w:r>
             <w:proofErr w:type="gramStart"/>
             <w:r>
@@ -9390,11 +9390,11 @@
                 <w:szCs w:val="16"/>
                 <w:lang w:val="en-US"/>
               </w:rPr>
-              <w:t>☐  Business</w:t>
+              <w:t>☒  Business</w:t>
               <w:tab/>
               <w:t>EUR</w:t>
               <w:tab/>
-              <w:t>0</w:t>
+              <w:t>90000</w:t>
             </w:r>
             <w:proofErr w:type="spellStart"/>
             <w:r>
@@ -11144,7 +11144,7 @@
                 <w:szCs w:val="16"/>
                 <w:lang w:val="en-US"/>
               </w:rPr>
-              <w:t>Czech Republic</w:t>
+              <w:t>Germany</w:t>
             </w:r>
             <w:proofErr w:type="spellStart"/>
             <w:r>
@@ -11586,9 +11586,9 @@
                 <w:szCs w:val="16"/>
                 <w:lang w:val="en-US"/>
               </w:rPr>
-              <w:t>☐ Low</w:t>
+              <w:t>☒ Low</w:t>
               <w:tab/>
-              <w:t>☐ Moderate  ☒ Considerable ☐ High</w:t>
+              <w:t>☐ Moderate  ☐ Considerable ☐ High</w:t>
             </w:r>
             <w:r>
               <w:rPr>
@@ -11737,7 +11737,7 @@
                 <w:szCs w:val="16"/>
                 <w:lang w:val="en-US"/>
               </w:rPr>
-              <w:t>☐ Advisory</w:t>
+              <w:t>☒ Advisory</w:t>
               <w:tab/>
               <w:t>☐ Discretionary</w:t>
             </w:r>
@@ -11830,9 +11830,9 @@
                 <w:szCs w:val="16"/>
                 <w:lang w:val="en-US"/>
               </w:rPr>
-              <w:t>☒ Inexperienced</w:t>
+              <w:t>☐ Inexperienced</w:t>
               <w:tab/>
-              <w:t>☐ Experienced  ☐ Expert</w:t>
+              <w:t>☐ Experienced  ☒ Expert</w:t>
             </w:r>
             <w:proofErr w:type="spellStart"/>
             <w:r>
@@ -12260,7 +12260,7 @@
                 <w:sz w:val="16"/>
                 <w:szCs w:val="16"/>
               </w:rPr>
-              <w:t>Switzerland, Czech Republic</w:t>
+              <w:t>Germany</w:t>
             </w:r>
             <w:proofErr w:type="spellStart"/>
             <w:r>
@@ -12475,7 +12475,7 @@
                 <w:szCs w:val="16"/>
                 <w:lang w:val="en-US"/>
               </w:rPr>
-              <w:t>1720000</w:t>
+              <w:t>3380000</w:t>
             </w:r>
             <w:proofErr w:type="spellStart"/>
             <w:r>
@@ -12581,7 +12581,7 @@
                 <w:szCs w:val="16"/>
                 <w:lang w:val="en-US"/>
               </w:rPr>
-              <w:t>1014800</w:t>
+              <w:t>2433600</w:t>
             </w:r>
             <w:proofErr w:type="spellStart"/>
             <w:r>

</xml_diff>